<commit_message>
Deleted users taken off documentation
</commit_message>
<xml_diff>
--- a/documentation/Architectural_requirements/JMI_DriveStatsFirstDoc.docx
+++ b/documentation/Architectural_requirements/JMI_DriveStatsFirstDoc.docx
@@ -37,7 +37,7 @@
               <w:lang w:val="en-ZA" w:eastAsia="en-ZA"/>
             </w:rPr>
             <w:drawing>
-              <wp:inline distT="0" distB="0" distL="0" distR="0" wp14:anchorId="788E7511" wp14:editId="0C2DFA20">
+              <wp:inline distT="0" distB="0" distL="0" distR="0" wp14:anchorId="313D4A85" wp14:editId="1760A271">
                 <wp:extent cx="1417320" cy="750898"/>
                 <wp:effectExtent l="0" t="0" r="0" b="0"/>
                 <wp:docPr id="143" name="Picture 143"/>
@@ -202,7 +202,7 @@
             <mc:AlternateContent>
               <mc:Choice Requires="wps">
                 <w:drawing>
-                  <wp:anchor distT="0" distB="0" distL="114300" distR="114300" simplePos="0" relativeHeight="251659264" behindDoc="0" locked="0" layoutInCell="1" allowOverlap="1" wp14:anchorId="5AE1554C" wp14:editId="11921CE1">
+                  <wp:anchor distT="0" distB="0" distL="114300" distR="114300" simplePos="0" relativeHeight="251659264" behindDoc="0" locked="0" layoutInCell="1" allowOverlap="1" wp14:anchorId="71447F85" wp14:editId="6BDD138A">
                     <wp:simplePos x="0" y="0"/>
                     <wp:positionH relativeFrom="margin">
                       <wp:align>center</wp:align>
@@ -564,7 +564,7 @@
               <w:lang w:val="en-ZA" w:eastAsia="en-ZA"/>
             </w:rPr>
             <w:drawing>
-              <wp:inline distT="0" distB="0" distL="0" distR="0" wp14:anchorId="2D6A962B" wp14:editId="6D0FAC76">
+              <wp:inline distT="0" distB="0" distL="0" distR="0" wp14:anchorId="1B4389A6" wp14:editId="09046A2B">
                 <wp:extent cx="758952" cy="478932"/>
                 <wp:effectExtent l="0" t="0" r="3175" b="0"/>
                 <wp:docPr id="144" name="Picture 144"/>
@@ -664,31 +664,8 @@
           <w:pPr>
             <w:jc w:val="center"/>
           </w:pPr>
-          <w:r>
-            <w:rPr>
-              <w:b/>
-            </w:rPr>
-            <w:t xml:space="preserve">Tim </w:t>
-          </w:r>
-          <w:proofErr w:type="spellStart"/>
-          <w:r>
-            <w:rPr>
-              <w:b/>
-            </w:rPr>
-            <w:t>Kirker</w:t>
-          </w:r>
-          <w:proofErr w:type="spellEnd"/>
-          <w:r>
-            <w:t>:</w:t>
-          </w:r>
-          <w:r>
-            <w:t xml:space="preserve"> 11152402</w:t>
-          </w:r>
-        </w:p>
-        <w:p>
-          <w:pPr>
-            <w:jc w:val="center"/>
-          </w:pPr>
+          <w:bookmarkStart w:id="0" w:name="_GoBack"/>
+          <w:bookmarkEnd w:id="0"/>
           <w:r>
             <w:rPr>
               <w:b/>
@@ -709,33 +686,6 @@
           <w:r>
             <w:t xml:space="preserve"> 12035671</w:t>
           </w:r>
-        </w:p>
-        <w:p>
-          <w:pPr>
-            <w:jc w:val="center"/>
-          </w:pPr>
-          <w:r>
-            <w:rPr>
-              <w:b/>
-            </w:rPr>
-            <w:t xml:space="preserve">William </w:t>
-          </w:r>
-          <w:proofErr w:type="spellStart"/>
-          <w:r>
-            <w:rPr>
-              <w:b/>
-            </w:rPr>
-            <w:t>Seloma</w:t>
-          </w:r>
-          <w:proofErr w:type="spellEnd"/>
-          <w:r>
-            <w:t>: 10155865</w:t>
-          </w:r>
-        </w:p>
-        <w:p>
-          <w:pPr>
-            <w:jc w:val="center"/>
-          </w:pPr>
           <w:r>
             <w:br w:type="page"/>
           </w:r>
@@ -1121,7 +1071,7 @@
                 <w:noProof/>
                 <w:webHidden/>
               </w:rPr>
-              <w:t>3</w:t>
+              <w:t>4</w:t>
             </w:r>
             <w:r>
               <w:rPr>
@@ -1191,7 +1141,7 @@
                 <w:noProof/>
                 <w:webHidden/>
               </w:rPr>
-              <w:t>3</w:t>
+              <w:t>4</w:t>
             </w:r>
             <w:r>
               <w:rPr>
@@ -1261,7 +1211,7 @@
                 <w:noProof/>
                 <w:webHidden/>
               </w:rPr>
-              <w:t>3</w:t>
+              <w:t>4</w:t>
             </w:r>
             <w:r>
               <w:rPr>
@@ -1331,7 +1281,7 @@
                 <w:noProof/>
                 <w:webHidden/>
               </w:rPr>
-              <w:t>3</w:t>
+              <w:t>4</w:t>
             </w:r>
             <w:r>
               <w:rPr>
@@ -1401,7 +1351,7 @@
                 <w:noProof/>
                 <w:webHidden/>
               </w:rPr>
-              <w:t>3</w:t>
+              <w:t>4</w:t>
             </w:r>
             <w:r>
               <w:rPr>
@@ -1471,7 +1421,7 @@
                 <w:noProof/>
                 <w:webHidden/>
               </w:rPr>
-              <w:t>3</w:t>
+              <w:t>5</w:t>
             </w:r>
             <w:r>
               <w:rPr>
@@ -1541,7 +1491,7 @@
                 <w:noProof/>
                 <w:webHidden/>
               </w:rPr>
-              <w:t>3</w:t>
+              <w:t>5</w:t>
             </w:r>
             <w:r>
               <w:rPr>
@@ -1611,7 +1561,7 @@
                 <w:noProof/>
                 <w:webHidden/>
               </w:rPr>
-              <w:t>4</w:t>
+              <w:t>5</w:t>
             </w:r>
             <w:r>
               <w:rPr>
@@ -1681,7 +1631,7 @@
                 <w:noProof/>
                 <w:webHidden/>
               </w:rPr>
-              <w:t>4</w:t>
+              <w:t>5</w:t>
             </w:r>
             <w:r>
               <w:rPr>
@@ -1751,7 +1701,7 @@
                 <w:noProof/>
                 <w:webHidden/>
               </w:rPr>
-              <w:t>4</w:t>
+              <w:t>5</w:t>
             </w:r>
             <w:r>
               <w:rPr>
@@ -1821,7 +1771,7 @@
                 <w:noProof/>
                 <w:webHidden/>
               </w:rPr>
-              <w:t>4</w:t>
+              <w:t>5</w:t>
             </w:r>
             <w:r>
               <w:rPr>
@@ -1891,7 +1841,7 @@
                 <w:noProof/>
                 <w:webHidden/>
               </w:rPr>
-              <w:t>4</w:t>
+              <w:t>6</w:t>
             </w:r>
             <w:r>
               <w:rPr>
@@ -1961,7 +1911,7 @@
                 <w:noProof/>
                 <w:webHidden/>
               </w:rPr>
-              <w:t>4</w:t>
+              <w:t>6</w:t>
             </w:r>
             <w:r>
               <w:rPr>
@@ -2031,7 +1981,7 @@
                 <w:noProof/>
                 <w:webHidden/>
               </w:rPr>
-              <w:t>5</w:t>
+              <w:t>6</w:t>
             </w:r>
             <w:r>
               <w:rPr>
@@ -2101,7 +2051,7 @@
                 <w:noProof/>
                 <w:webHidden/>
               </w:rPr>
-              <w:t>5</w:t>
+              <w:t>6</w:t>
             </w:r>
             <w:r>
               <w:rPr>
@@ -2171,7 +2121,7 @@
                 <w:noProof/>
                 <w:webHidden/>
               </w:rPr>
-              <w:t>5</w:t>
+              <w:t>7</w:t>
             </w:r>
             <w:r>
               <w:rPr>
@@ -2241,7 +2191,7 @@
                 <w:noProof/>
                 <w:webHidden/>
               </w:rPr>
-              <w:t>5</w:t>
+              <w:t>7</w:t>
             </w:r>
             <w:r>
               <w:rPr>
@@ -2311,7 +2261,7 @@
                 <w:noProof/>
                 <w:webHidden/>
               </w:rPr>
-              <w:t>6</w:t>
+              <w:t>7</w:t>
             </w:r>
             <w:r>
               <w:rPr>
@@ -2381,7 +2331,7 @@
                 <w:noProof/>
                 <w:webHidden/>
               </w:rPr>
-              <w:t>6</w:t>
+              <w:t>7</w:t>
             </w:r>
             <w:r>
               <w:rPr>
@@ -2421,12 +2371,12 @@
       <w:pPr>
         <w:pStyle w:val="Heading1"/>
       </w:pPr>
-      <w:bookmarkStart w:id="0" w:name="_Toc420613782"/>
+      <w:bookmarkStart w:id="1" w:name="_Toc420613782"/>
       <w:r>
         <w:lastRenderedPageBreak/>
         <w:t>Vision and Scope</w:t>
       </w:r>
-      <w:bookmarkEnd w:id="0"/>
+      <w:bookmarkEnd w:id="1"/>
     </w:p>
     <w:p>
       <w:pPr>
@@ -2479,11 +2429,11 @@
       <w:pPr>
         <w:pStyle w:val="Heading2"/>
       </w:pPr>
-      <w:bookmarkStart w:id="1" w:name="_Toc420613783"/>
+      <w:bookmarkStart w:id="2" w:name="_Toc420613783"/>
       <w:r>
         <w:t>Vision</w:t>
       </w:r>
-      <w:bookmarkEnd w:id="1"/>
+      <w:bookmarkEnd w:id="2"/>
     </w:p>
     <w:p>
       <w:pPr>
@@ -2667,11 +2617,11 @@
       <w:pPr>
         <w:pStyle w:val="Heading2"/>
       </w:pPr>
-      <w:bookmarkStart w:id="2" w:name="_Toc420613784"/>
+      <w:bookmarkStart w:id="3" w:name="_Toc420613784"/>
       <w:r>
         <w:t>Scope</w:t>
       </w:r>
-      <w:bookmarkEnd w:id="2"/>
+      <w:bookmarkEnd w:id="3"/>
     </w:p>
     <w:p/>
     <w:p>
@@ -2853,7 +2803,7 @@
       </w:r>
     </w:p>
     <w:p>
-      <w:bookmarkStart w:id="3" w:name="_Toc420613785"/>
+      <w:bookmarkStart w:id="4" w:name="_Toc420613785"/>
       <w:r>
         <w:br w:type="page"/>
       </w:r>
@@ -2944,24 +2894,29 @@
       <w:r>
         <w:t xml:space="preserve">Figure </w:t>
       </w:r>
-      <w:fldSimple w:instr=" SEQ Figure \* ARABIC ">
-        <w:r>
-          <w:rPr>
-            <w:noProof/>
-          </w:rPr>
-          <w:t>1</w:t>
-        </w:r>
-      </w:fldSimple>
-      <w:r>
-        <w:t xml:space="preserve"> - Diagrammatic representation of the architectural layout of the </w:t>
-      </w:r>
-      <w:proofErr w:type="spellStart"/>
-      <w:r>
-        <w:t>DriveStats</w:t>
-      </w:r>
-      <w:proofErr w:type="spellEnd"/>
-      <w:r>
-        <w:t xml:space="preserve"> application.</w:t>
+      <w:r>
+        <w:fldChar w:fldCharType="begin"/>
+      </w:r>
+      <w:r>
+        <w:instrText xml:space="preserve"> SEQ Figure \* ARABIC </w:instrText>
+      </w:r>
+      <w:r>
+        <w:fldChar w:fldCharType="separate"/>
+      </w:r>
+      <w:r>
+        <w:rPr>
+          <w:noProof/>
+        </w:rPr>
+        <w:t>1</w:t>
+      </w:r>
+      <w:r>
+        <w:rPr>
+          <w:noProof/>
+        </w:rPr>
+        <w:fldChar w:fldCharType="end"/>
+      </w:r>
+      <w:r>
+        <w:t xml:space="preserve"> - Diagrammatic representation of the architectural layout of the DriveStats application.</w:t>
       </w:r>
       <w:r>
         <w:br w:type="page"/>
@@ -2975,41 +2930,36 @@
         <w:lastRenderedPageBreak/>
         <w:t>Access and Integration Requirements</w:t>
       </w:r>
-      <w:bookmarkEnd w:id="3"/>
+      <w:bookmarkEnd w:id="4"/>
     </w:p>
     <w:p/>
     <w:p>
       <w:pPr>
         <w:pStyle w:val="Heading2"/>
       </w:pPr>
-      <w:bookmarkStart w:id="4" w:name="_Toc420613786"/>
+      <w:bookmarkStart w:id="5" w:name="_Toc420613786"/>
       <w:r>
         <w:t>Access Channels</w:t>
       </w:r>
-      <w:bookmarkEnd w:id="4"/>
+      <w:bookmarkEnd w:id="5"/>
     </w:p>
     <w:p/>
     <w:p>
       <w:pPr>
         <w:pStyle w:val="Heading3"/>
       </w:pPr>
-      <w:bookmarkStart w:id="5" w:name="_Toc420613787"/>
+      <w:bookmarkStart w:id="6" w:name="_Toc420613787"/>
       <w:r>
         <w:t>Human Access Channels</w:t>
       </w:r>
-      <w:bookmarkEnd w:id="5"/>
+      <w:bookmarkEnd w:id="6"/>
     </w:p>
     <w:p>
       <w:r>
         <w:t>The Drive</w:t>
       </w:r>
       <w:r>
-        <w:t xml:space="preserve">stats system user human access component must be an app for Android devices and must make use of Android sensing capabilities including but not limited to </w:t>
-      </w:r>
-      <w:bookmarkStart w:id="6" w:name="_GoBack"/>
-      <w:bookmarkEnd w:id="6"/>
-      <w:r>
-        <w:t xml:space="preserve">GPS and accelerometer. The </w:t>
+        <w:t xml:space="preserve">stats system user human access component must be an app for Android devices and must make use of Android sensing capabilities including but not limited to GPS and accelerometer. The </w:t>
       </w:r>
       <w:r>
         <w:t>D</w:t>
@@ -6124,6 +6074,7 @@
     <w:rsid w:val="00693D11"/>
     <w:rsid w:val="0082379E"/>
     <w:rsid w:val="008B65BC"/>
+    <w:rsid w:val="009D109C"/>
     <w:rsid w:val="00EA673D"/>
   </w:rsids>
   <m:mathPr>
@@ -6969,7 +6920,7 @@
 </file>
 
 <file path=customXml/itemProps2.xml><?xml version="1.0" encoding="utf-8"?>
-<ds:datastoreItem xmlns:ds="http://schemas.openxmlformats.org/officeDocument/2006/customXml" ds:itemID="{664513AD-ABEF-4649-9CF4-DA2136B34190}">
+<ds:datastoreItem xmlns:ds="http://schemas.openxmlformats.org/officeDocument/2006/customXml" ds:itemID="{A08513E0-FAB2-4440-ABB8-4EB87AC4F878}">
   <ds:schemaRefs>
     <ds:schemaRef ds:uri="http://schemas.openxmlformats.org/officeDocument/2006/bibliography"/>
   </ds:schemaRefs>

</xml_diff>